<commit_message>
Added instruction for configuring http.sys on XP and 2k3.
</commit_message>
<xml_diff>
--- a/SIP Sorcery Overview.docx
+++ b/SIP Sorcery Overview.docx
@@ -5268,6 +5268,28 @@
       <w:pPr>
         <w:pStyle w:val="NoSpacing"/>
         <w:rPr>
+          <w:lang w:val="en-AU"/>
+        </w:rPr>
+      </w:pPr>
+      <w:r>
+        <w:rPr>
+          <w:lang w:val="en-AU"/>
+        </w:rPr>
+        <w:t>For Windows Vista:</w:t>
+      </w:r>
+    </w:p>
+    <w:p>
+      <w:pPr>
+        <w:pStyle w:val="NoSpacing"/>
+        <w:rPr>
+          <w:lang w:val="en-AU"/>
+        </w:rPr>
+      </w:pPr>
+    </w:p>
+    <w:p>
+      <w:pPr>
+        <w:pStyle w:val="NoSpacing"/>
+        <w:rPr>
           <w:b/>
           <w:lang w:val="en-AU"/>
         </w:rPr>
@@ -5320,7 +5342,142 @@
           <w:b/>
           <w:lang w:val="en-AU"/>
         </w:rPr>
-        <w:t>=http://+:80/ user=DOMAIN\user</w:t>
+        <w:t>=http://+:80</w:t>
+      </w:r>
+      <w:r>
+        <w:rPr>
+          <w:b/>
+          <w:lang w:val="en-AU"/>
+        </w:rPr>
+        <w:t>80</w:t>
+      </w:r>
+      <w:r>
+        <w:rPr>
+          <w:b/>
+          <w:lang w:val="en-AU"/>
+        </w:rPr>
+        <w:t>/ user=DOMAIN\user</w:t>
+      </w:r>
+    </w:p>
+    <w:p>
+      <w:pPr>
+        <w:pStyle w:val="NoSpacing"/>
+        <w:rPr>
+          <w:b/>
+          <w:lang w:val="en-AU"/>
+        </w:rPr>
+      </w:pPr>
+    </w:p>
+    <w:p>
+      <w:pPr>
+        <w:pStyle w:val="NoSpacing"/>
+        <w:rPr>
+          <w:lang w:val="en-AU"/>
+        </w:rPr>
+      </w:pPr>
+      <w:r>
+        <w:rPr>
+          <w:lang w:val="en-AU"/>
+        </w:rPr>
+        <w:t>For Windows XP and 2003:</w:t>
+      </w:r>
+    </w:p>
+    <w:p>
+      <w:pPr>
+        <w:pStyle w:val="NoSpacing"/>
+        <w:rPr>
+          <w:b/>
+          <w:lang w:val="en-AU"/>
+        </w:rPr>
+      </w:pPr>
+    </w:p>
+    <w:p>
+      <w:pPr>
+        <w:pStyle w:val="NoSpacing"/>
+        <w:rPr>
+          <w:color w:val="000000"/>
+        </w:rPr>
+      </w:pPr>
+      <w:proofErr w:type="spellStart"/>
+      <w:proofErr w:type="gramStart"/>
+      <w:r>
+        <w:rPr>
+          <w:color w:val="000000"/>
+        </w:rPr>
+        <w:t>httpcfg</w:t>
+      </w:r>
+      <w:proofErr w:type="spellEnd"/>
+      <w:proofErr w:type="gramEnd"/>
+      <w:r>
+        <w:rPr>
+          <w:color w:val="000000"/>
+        </w:rPr>
+        <w:t xml:space="preserve"> set </w:t>
+      </w:r>
+      <w:proofErr w:type="spellStart"/>
+      <w:r>
+        <w:rPr>
+          <w:color w:val="000000"/>
+        </w:rPr>
+        <w:t>urlacl</w:t>
+      </w:r>
+      <w:proofErr w:type="spellEnd"/>
+      <w:r>
+        <w:rPr>
+          <w:color w:val="000000"/>
+        </w:rPr>
+        <w:t xml:space="preserve"> /u </w:t>
+      </w:r>
+      <w:hyperlink r:id="rId14" w:history="1">
+        <w:r>
+          <w:rPr>
+            <w:rStyle w:val="Hyperlink"/>
+          </w:rPr>
+          <w:t>http://*:8080/callmanager</w:t>
+        </w:r>
+      </w:hyperlink>
+      <w:r>
+        <w:rPr>
+          <w:color w:val="000000"/>
+        </w:rPr>
+        <w:t xml:space="preserve"> /a D:(A;;GX;;;LS)</w:t>
+      </w:r>
+    </w:p>
+    <w:p>
+      <w:pPr>
+        <w:pStyle w:val="NoSpacing"/>
+        <w:rPr>
+          <w:color w:val="000000"/>
+        </w:rPr>
+      </w:pPr>
+    </w:p>
+    <w:p>
+      <w:pPr>
+        <w:pStyle w:val="NoSpacing"/>
+        <w:rPr>
+          <w:b/>
+          <w:lang w:val="en-AU"/>
+        </w:rPr>
+      </w:pPr>
+      <w:r>
+        <w:rPr>
+          <w:color w:val="000000"/>
+        </w:rPr>
+        <w:t xml:space="preserve">Also search for tool </w:t>
+      </w:r>
+      <w:proofErr w:type="spellStart"/>
+      <w:r>
+        <w:rPr>
+          <w:color w:val="000000"/>
+        </w:rPr>
+        <w:t>HttpCfgACL</w:t>
+      </w:r>
+      <w:proofErr w:type="spellEnd"/>
+      <w:r>
+        <w:rPr>
+          <w:color w:val="000000"/>
+        </w:rPr>
+        <w:t xml:space="preserve"> to make life easier with the security descriptor syntax.</w:t>
       </w:r>
     </w:p>
     <w:p>

</xml_diff>